<commit_message>
Changes made for Presentation 2
</commit_message>
<xml_diff>
--- a/Presentation 2.docx
+++ b/Presentation 2.docx
@@ -1,6 +1,6 @@
 
 <file path=word/document.xml><?xml version="1.0" encoding="utf-8"?>
-<w:document xmlns:wpc="http://schemas.microsoft.com/office/word/2010/wordprocessingCanvas" xmlns:cx="http://schemas.microsoft.com/office/drawing/2014/chartex" xmlns:cx1="http://schemas.microsoft.com/office/drawing/2015/9/8/chartex" xmlns:cx2="http://schemas.microsoft.com/office/drawing/2015/10/21/chartex" xmlns:cx3="http://schemas.microsoft.com/office/drawing/2016/5/9/chartex" xmlns:cx4="http://schemas.microsoft.com/office/drawing/2016/5/10/chartex" xmlns:cx5="http://schemas.microsoft.com/office/drawing/2016/5/11/chartex" xmlns:cx6="http://schemas.microsoft.com/office/drawing/2016/5/12/chartex" xmlns:cx7="http://schemas.microsoft.com/office/drawing/2016/5/13/chartex" xmlns:cx8="http://schemas.microsoft.com/office/drawing/2016/5/14/chartex" xmlns:mc="http://schemas.openxmlformats.org/markup-compatibility/2006" xmlns:aink="http://schemas.microsoft.com/office/drawing/2016/ink" xmlns:am3d="http://schemas.microsoft.com/office/drawing/2017/model3d" xmlns:o="urn:schemas-microsoft-com:office:office" xmlns:r="http://schemas.openxmlformats.org/officeDocument/2006/relationships" xmlns:m="http://schemas.openxmlformats.org/officeDocument/2006/math" xmlns:v="urn:schemas-microsoft-com:vml" xmlns:wp14="http://schemas.microsoft.com/office/word/2010/wordprocessingDrawing" xmlns:wp="http://schemas.openxmlformats.org/drawingml/2006/wordprocessingDrawing" xmlns:w10="urn:schemas-microsoft-com:office:word" xmlns:w="http://schemas.openxmlformats.org/wordprocessingml/2006/main" xmlns:w14="http://schemas.microsoft.com/office/word/2010/wordml" xmlns:w15="http://schemas.microsoft.com/office/word/2012/wordml" xmlns:w16cex="http://schemas.microsoft.com/office/word/2018/wordml/cex" xmlns:w16cid="http://schemas.microsoft.com/office/word/2016/wordml/cid" xmlns:w16="http://schemas.microsoft.com/office/word/2018/wordml" xmlns:w16sdtdh="http://schemas.microsoft.com/office/word/2020/wordml/sdtdatahash" xmlns:w16se="http://schemas.microsoft.com/office/word/2015/wordml/symex" xmlns:wpg="http://schemas.microsoft.com/office/word/2010/wordprocessingGroup" xmlns:wpi="http://schemas.microsoft.com/office/word/2010/wordprocessingInk" xmlns:wne="http://schemas.microsoft.com/office/word/2006/wordml" xmlns:wps="http://schemas.microsoft.com/office/word/2010/wordprocessingShape" mc:Ignorable="w14 w15 w16se w16cid w16 w16cex w16sdtdh wp14">
+<w:document xmlns:wpc="http://schemas.microsoft.com/office/word/2010/wordprocessingCanvas" xmlns:cx="http://schemas.microsoft.com/office/drawing/2014/chartex" xmlns:cx1="http://schemas.microsoft.com/office/drawing/2015/9/8/chartex" xmlns:cx2="http://schemas.microsoft.com/office/drawing/2015/10/21/chartex" xmlns:cx3="http://schemas.microsoft.com/office/drawing/2016/5/9/chartex" xmlns:cx4="http://schemas.microsoft.com/office/drawing/2016/5/10/chartex" xmlns:cx5="http://schemas.microsoft.com/office/drawing/2016/5/11/chartex" xmlns:cx6="http://schemas.microsoft.com/office/drawing/2016/5/12/chartex" xmlns:cx7="http://schemas.microsoft.com/office/drawing/2016/5/13/chartex" xmlns:cx8="http://schemas.microsoft.com/office/drawing/2016/5/14/chartex" xmlns:mc="http://schemas.openxmlformats.org/markup-compatibility/2006" xmlns:aink="http://schemas.microsoft.com/office/drawing/2016/ink" xmlns:am3d="http://schemas.microsoft.com/office/drawing/2017/model3d" xmlns:o="urn:schemas-microsoft-com:office:office" xmlns:r="http://schemas.openxmlformats.org/officeDocument/2006/relationships" xmlns:m="http://schemas.openxmlformats.org/officeDocument/2006/math" xmlns:v="urn:schemas-microsoft-com:vml" xmlns:wp14="http://schemas.microsoft.com/office/word/2010/wordprocessingDrawing" xmlns:wp="http://schemas.openxmlformats.org/drawingml/2006/wordprocessingDrawing" xmlns:w10="urn:schemas-microsoft-com:office:word" xmlns:w="http://schemas.openxmlformats.org/wordprocessingml/2006/main" xmlns:w14="http://schemas.microsoft.com/office/word/2010/wordml" xmlns:w15="http://schemas.microsoft.com/office/word/2012/wordml" xmlns:w16cex="http://schemas.microsoft.com/office/word/2018/wordml/cex" xmlns:w16cid="http://schemas.microsoft.com/office/word/2016/wordml/cid" xmlns:w16="http://schemas.microsoft.com/office/word/2018/wordml" xmlns:w16se="http://schemas.microsoft.com/office/word/2015/wordml/symex" xmlns:wpg="http://schemas.microsoft.com/office/word/2010/wordprocessingGroup" xmlns:wpi="http://schemas.microsoft.com/office/word/2010/wordprocessingInk" xmlns:wne="http://schemas.microsoft.com/office/word/2006/wordml" xmlns:wps="http://schemas.microsoft.com/office/word/2010/wordprocessingShape" mc:Ignorable="w14 w15 w16se w16cid w16 w16cex wp14">
   <w:body>
     <w:p>
       <w:pPr>
@@ -273,6 +273,7 @@
           <w:rFonts w:ascii="Arial" w:eastAsiaTheme="minorEastAsia" w:hAnsi="Arial" w:cs="Arial"/>
           <w:sz w:val="28"/>
           <w:szCs w:val="28"/>
+          <w:lang w:val="es-CL"/>
         </w:rPr>
       </w:pPr>
       <m:oMath>
@@ -303,8 +304,26 @@
             <w:rFonts w:ascii="Cambria Math" w:hAnsi="Cambria Math" w:cs="Arial"/>
             <w:sz w:val="28"/>
             <w:szCs w:val="28"/>
+            <w:lang w:val="es-CL"/>
           </w:rPr>
-          <m:t>=trend</m:t>
+          <m:t>=</m:t>
+        </m:r>
+        <m:r>
+          <w:rPr>
+            <w:rFonts w:ascii="Cambria Math" w:hAnsi="Cambria Math" w:cs="Arial"/>
+            <w:sz w:val="28"/>
+            <w:szCs w:val="28"/>
+            <w:lang w:val="es-CL"/>
+          </w:rPr>
+          <m:t xml:space="preserve">int+ </m:t>
+        </m:r>
+        <m:r>
+          <w:rPr>
+            <w:rFonts w:ascii="Cambria Math" w:hAnsi="Cambria Math" w:cs="Arial"/>
+            <w:sz w:val="28"/>
+            <w:szCs w:val="28"/>
+          </w:rPr>
+          <m:t>trend</m:t>
         </m:r>
       </m:oMath>
       <w:r>
@@ -312,6 +331,7 @@
           <w:rFonts w:ascii="Arial" w:eastAsiaTheme="minorEastAsia" w:hAnsi="Arial" w:cs="Arial"/>
           <w:sz w:val="28"/>
           <w:szCs w:val="28"/>
+          <w:lang w:val="es-CL"/>
         </w:rPr>
         <w:tab/>
       </w:r>
@@ -320,6 +340,7 @@
           <w:rFonts w:ascii="Arial" w:eastAsiaTheme="minorEastAsia" w:hAnsi="Arial" w:cs="Arial"/>
           <w:sz w:val="28"/>
           <w:szCs w:val="28"/>
+          <w:lang w:val="es-CL"/>
         </w:rPr>
         <w:tab/>
       </w:r>
@@ -328,6 +349,7 @@
           <w:rFonts w:ascii="Arial" w:eastAsiaTheme="minorEastAsia" w:hAnsi="Arial" w:cs="Arial"/>
           <w:sz w:val="28"/>
           <w:szCs w:val="28"/>
+          <w:lang w:val="es-CL"/>
         </w:rPr>
         <w:tab/>
       </w:r>
@@ -336,6 +358,7 @@
           <w:rFonts w:ascii="Arial" w:eastAsiaTheme="minorEastAsia" w:hAnsi="Arial" w:cs="Arial"/>
           <w:sz w:val="28"/>
           <w:szCs w:val="28"/>
+          <w:lang w:val="es-CL"/>
         </w:rPr>
         <w:tab/>
       </w:r>
@@ -344,32 +367,62 @@
           <w:rFonts w:ascii="Arial" w:eastAsiaTheme="minorEastAsia" w:hAnsi="Arial" w:cs="Arial"/>
           <w:sz w:val="28"/>
           <w:szCs w:val="28"/>
+          <w:lang w:val="es-CL"/>
+        </w:rPr>
+        <w:t xml:space="preserve"> </w:t>
+      </w:r>
+      <w:r>
+        <w:rPr>
+          <w:rFonts w:ascii="Arial" w:eastAsiaTheme="minorEastAsia" w:hAnsi="Arial" w:cs="Arial"/>
+          <w:sz w:val="28"/>
+          <w:szCs w:val="28"/>
+          <w:lang w:val="es-CL"/>
+        </w:rPr>
+        <w:t>r</w:t>
+      </w:r>
+      <w:r>
+        <w:rPr>
+          <w:rFonts w:ascii="Arial" w:eastAsiaTheme="minorEastAsia" w:hAnsi="Arial" w:cs="Arial"/>
+          <w:sz w:val="28"/>
+          <w:szCs w:val="28"/>
+          <w:vertAlign w:val="superscript"/>
+          <w:lang w:val="es-CL"/>
+        </w:rPr>
+        <w:t>2</w:t>
+      </w:r>
+      <w:r>
+        <w:rPr>
+          <w:rFonts w:ascii="Arial" w:eastAsiaTheme="minorEastAsia" w:hAnsi="Arial" w:cs="Arial"/>
+          <w:sz w:val="28"/>
+          <w:szCs w:val="28"/>
+          <w:lang w:val="es-CL"/>
+        </w:rPr>
+        <w:t xml:space="preserve"> = </w:t>
+      </w:r>
+      <w:r>
+        <w:rPr>
+          <w:rFonts w:ascii="Arial" w:eastAsiaTheme="minorEastAsia" w:hAnsi="Arial" w:cs="Arial"/>
+          <w:sz w:val="28"/>
+          <w:szCs w:val="28"/>
+          <w:lang w:val="es-CL"/>
+        </w:rPr>
+        <w:t>0.32</w:t>
+      </w:r>
+      <w:r>
+        <w:rPr>
+          <w:rFonts w:ascii="Arial" w:eastAsiaTheme="minorEastAsia" w:hAnsi="Arial" w:cs="Arial"/>
+          <w:sz w:val="28"/>
+          <w:szCs w:val="28"/>
+          <w:lang w:val="es-CL"/>
         </w:rPr>
         <w:tab/>
-        <w:t>r</w:t>
-      </w:r>
-      <w:r>
-        <w:rPr>
-          <w:rFonts w:ascii="Arial" w:eastAsiaTheme="minorEastAsia" w:hAnsi="Arial" w:cs="Arial"/>
-          <w:sz w:val="28"/>
-          <w:szCs w:val="28"/>
-          <w:vertAlign w:val="superscript"/>
-        </w:rPr>
-        <w:t>2</w:t>
-      </w:r>
-      <w:r>
-        <w:rPr>
-          <w:rFonts w:ascii="Arial" w:eastAsiaTheme="minorEastAsia" w:hAnsi="Arial" w:cs="Arial"/>
-          <w:sz w:val="28"/>
-          <w:szCs w:val="28"/>
-        </w:rPr>
-        <w:t xml:space="preserve"> = 0.28</w:t>
-      </w:r>
-      <w:r>
-        <w:rPr>
-          <w:rFonts w:ascii="Arial" w:eastAsiaTheme="minorEastAsia" w:hAnsi="Arial" w:cs="Arial"/>
-          <w:sz w:val="28"/>
-          <w:szCs w:val="28"/>
+      </w:r>
+      <w:r>
+        <w:rPr>
+          <w:rFonts w:ascii="Arial" w:eastAsiaTheme="minorEastAsia" w:hAnsi="Arial" w:cs="Arial"/>
+          <w:sz w:val="28"/>
+          <w:szCs w:val="28"/>
+          <w:lang w:val="es-CL"/>
         </w:rPr>
         <w:tab/>
       </w:r>
@@ -378,24 +431,18 @@
           <w:rFonts w:ascii="Arial" w:eastAsiaTheme="minorEastAsia" w:hAnsi="Arial" w:cs="Arial"/>
           <w:sz w:val="28"/>
           <w:szCs w:val="28"/>
-        </w:rPr>
-        <w:tab/>
-      </w:r>
-      <w:r>
-        <w:rPr>
-          <w:rFonts w:ascii="Arial" w:eastAsiaTheme="minorEastAsia" w:hAnsi="Arial" w:cs="Arial"/>
-          <w:sz w:val="28"/>
-          <w:szCs w:val="28"/>
-        </w:rPr>
-        <w:t>BIC = 24</w:t>
-      </w:r>
-      <w:r>
-        <w:rPr>
-          <w:rFonts w:ascii="Arial" w:eastAsiaTheme="minorEastAsia" w:hAnsi="Arial" w:cs="Arial"/>
-          <w:sz w:val="28"/>
-          <w:szCs w:val="28"/>
-        </w:rPr>
-        <w:t>9.67</w:t>
+          <w:lang w:val="es-CL"/>
+        </w:rPr>
+        <w:t xml:space="preserve">BIC = </w:t>
+      </w:r>
+      <w:r>
+        <w:rPr>
+          <w:rFonts w:ascii="Arial" w:eastAsiaTheme="minorEastAsia" w:hAnsi="Arial" w:cs="Arial"/>
+          <w:sz w:val="28"/>
+          <w:szCs w:val="28"/>
+          <w:lang w:val="es-CL"/>
+        </w:rPr>
+        <w:t>157.74</w:t>
       </w:r>
     </w:p>
     <w:p>
@@ -404,6 +451,7 @@
           <w:rFonts w:ascii="Arial" w:eastAsiaTheme="minorEastAsia" w:hAnsi="Arial" w:cs="Arial"/>
           <w:sz w:val="28"/>
           <w:szCs w:val="28"/>
+          <w:lang w:val="es-CL"/>
         </w:rPr>
       </w:pPr>
       <m:oMath>
@@ -434,8 +482,18 @@
             <w:rFonts w:ascii="Cambria Math" w:hAnsi="Cambria Math" w:cs="Arial"/>
             <w:sz w:val="28"/>
             <w:szCs w:val="28"/>
+            <w:lang w:val="es-CL"/>
           </w:rPr>
-          <m:t>=trend</m:t>
+          <m:t>=</m:t>
+        </m:r>
+        <m:r>
+          <w:rPr>
+            <w:rFonts w:ascii="Cambria Math" w:hAnsi="Cambria Math" w:cs="Arial"/>
+            <w:sz w:val="28"/>
+            <w:szCs w:val="28"/>
+            <w:lang w:val="es-CL"/>
+          </w:rPr>
+          <m:t xml:space="preserve">int+ </m:t>
         </m:r>
         <m:r>
           <w:rPr>
@@ -443,7 +501,24 @@
             <w:sz w:val="28"/>
             <w:szCs w:val="28"/>
           </w:rPr>
-          <m:t>+HR</m:t>
+          <m:t>trend</m:t>
+        </m:r>
+        <m:r>
+          <w:rPr>
+            <w:rFonts w:ascii="Cambria Math" w:hAnsi="Cambria Math" w:cs="Arial"/>
+            <w:sz w:val="28"/>
+            <w:szCs w:val="28"/>
+            <w:lang w:val="es-CL"/>
+          </w:rPr>
+          <m:t>+</m:t>
+        </m:r>
+        <m:r>
+          <w:rPr>
+            <w:rFonts w:ascii="Cambria Math" w:hAnsi="Cambria Math" w:cs="Arial"/>
+            <w:sz w:val="28"/>
+            <w:szCs w:val="28"/>
+          </w:rPr>
+          <m:t>HR</m:t>
         </m:r>
       </m:oMath>
       <w:r>
@@ -451,6 +526,7 @@
           <w:rFonts w:ascii="Arial" w:eastAsiaTheme="minorEastAsia" w:hAnsi="Arial" w:cs="Arial"/>
           <w:sz w:val="28"/>
           <w:szCs w:val="28"/>
+          <w:lang w:val="es-CL"/>
         </w:rPr>
         <w:tab/>
       </w:r>
@@ -459,6 +535,7 @@
           <w:rFonts w:ascii="Arial" w:eastAsiaTheme="minorEastAsia" w:hAnsi="Arial" w:cs="Arial"/>
           <w:sz w:val="28"/>
           <w:szCs w:val="28"/>
+          <w:lang w:val="es-CL"/>
         </w:rPr>
         <w:tab/>
       </w:r>
@@ -467,6 +544,7 @@
           <w:rFonts w:ascii="Arial" w:eastAsiaTheme="minorEastAsia" w:hAnsi="Arial" w:cs="Arial"/>
           <w:sz w:val="28"/>
           <w:szCs w:val="28"/>
+          <w:lang w:val="es-CL"/>
         </w:rPr>
         <w:tab/>
       </w:r>
@@ -475,6 +553,53 @@
           <w:rFonts w:ascii="Arial" w:eastAsiaTheme="minorEastAsia" w:hAnsi="Arial" w:cs="Arial"/>
           <w:sz w:val="28"/>
           <w:szCs w:val="28"/>
+          <w:lang w:val="es-CL"/>
+        </w:rPr>
+        <w:t xml:space="preserve"> </w:t>
+      </w:r>
+      <w:r>
+        <w:rPr>
+          <w:rFonts w:ascii="Arial" w:eastAsiaTheme="minorEastAsia" w:hAnsi="Arial" w:cs="Arial"/>
+          <w:sz w:val="28"/>
+          <w:szCs w:val="28"/>
+          <w:lang w:val="es-CL"/>
+        </w:rPr>
+        <w:t>r</w:t>
+      </w:r>
+      <w:r>
+        <w:rPr>
+          <w:rFonts w:ascii="Arial" w:eastAsiaTheme="minorEastAsia" w:hAnsi="Arial" w:cs="Arial"/>
+          <w:sz w:val="28"/>
+          <w:szCs w:val="28"/>
+          <w:vertAlign w:val="superscript"/>
+          <w:lang w:val="es-CL"/>
+        </w:rPr>
+        <w:t>2</w:t>
+      </w:r>
+      <w:r>
+        <w:rPr>
+          <w:rFonts w:ascii="Arial" w:eastAsiaTheme="minorEastAsia" w:hAnsi="Arial" w:cs="Arial"/>
+          <w:sz w:val="28"/>
+          <w:szCs w:val="28"/>
+          <w:lang w:val="es-CL"/>
+        </w:rPr>
+        <w:t xml:space="preserve"> = 0.</w:t>
+      </w:r>
+      <w:r>
+        <w:rPr>
+          <w:rFonts w:ascii="Arial" w:eastAsiaTheme="minorEastAsia" w:hAnsi="Arial" w:cs="Arial"/>
+          <w:sz w:val="28"/>
+          <w:szCs w:val="28"/>
+          <w:lang w:val="es-CL"/>
+        </w:rPr>
+        <w:t>61</w:t>
+      </w:r>
+      <w:r>
+        <w:rPr>
+          <w:rFonts w:ascii="Arial" w:eastAsiaTheme="minorEastAsia" w:hAnsi="Arial" w:cs="Arial"/>
+          <w:sz w:val="28"/>
+          <w:szCs w:val="28"/>
+          <w:lang w:val="es-CL"/>
         </w:rPr>
         <w:tab/>
       </w:r>
@@ -483,39 +608,7 @@
           <w:rFonts w:ascii="Arial" w:eastAsiaTheme="minorEastAsia" w:hAnsi="Arial" w:cs="Arial"/>
           <w:sz w:val="28"/>
           <w:szCs w:val="28"/>
-        </w:rPr>
-        <w:t>r</w:t>
-      </w:r>
-      <w:r>
-        <w:rPr>
-          <w:rFonts w:ascii="Arial" w:eastAsiaTheme="minorEastAsia" w:hAnsi="Arial" w:cs="Arial"/>
-          <w:sz w:val="28"/>
-          <w:szCs w:val="28"/>
-          <w:vertAlign w:val="superscript"/>
-        </w:rPr>
-        <w:t>2</w:t>
-      </w:r>
-      <w:r>
-        <w:rPr>
-          <w:rFonts w:ascii="Arial" w:eastAsiaTheme="minorEastAsia" w:hAnsi="Arial" w:cs="Arial"/>
-          <w:sz w:val="28"/>
-          <w:szCs w:val="28"/>
-        </w:rPr>
-        <w:t xml:space="preserve"> =</w:t>
-      </w:r>
-      <w:r>
-        <w:rPr>
-          <w:rFonts w:ascii="Arial" w:eastAsiaTheme="minorEastAsia" w:hAnsi="Arial" w:cs="Arial"/>
-          <w:sz w:val="28"/>
-          <w:szCs w:val="28"/>
-        </w:rPr>
-        <w:t xml:space="preserve"> 0.51</w:t>
-      </w:r>
-      <w:r>
-        <w:rPr>
-          <w:rFonts w:ascii="Arial" w:eastAsiaTheme="minorEastAsia" w:hAnsi="Arial" w:cs="Arial"/>
-          <w:sz w:val="28"/>
-          <w:szCs w:val="28"/>
+          <w:lang w:val="es-CL"/>
         </w:rPr>
         <w:tab/>
       </w:r>
@@ -524,14 +617,7 @@
           <w:rFonts w:ascii="Arial" w:eastAsiaTheme="minorEastAsia" w:hAnsi="Arial" w:cs="Arial"/>
           <w:sz w:val="28"/>
           <w:szCs w:val="28"/>
-        </w:rPr>
-        <w:tab/>
-      </w:r>
-      <w:r>
-        <w:rPr>
-          <w:rFonts w:ascii="Arial" w:eastAsiaTheme="minorEastAsia" w:hAnsi="Arial" w:cs="Arial"/>
-          <w:sz w:val="28"/>
-          <w:szCs w:val="28"/>
+          <w:lang w:val="es-CL"/>
         </w:rPr>
         <w:t xml:space="preserve">BIC = </w:t>
       </w:r>
@@ -540,8 +626,63 @@
           <w:rFonts w:ascii="Arial" w:eastAsiaTheme="minorEastAsia" w:hAnsi="Arial" w:cs="Arial"/>
           <w:sz w:val="28"/>
           <w:szCs w:val="28"/>
-        </w:rPr>
-        <w:t>194.90</w:t>
+          <w:lang w:val="es-CL"/>
+        </w:rPr>
+        <w:softHyphen/>
+      </w:r>
+      <w:r>
+        <w:rPr>
+          <w:rFonts w:ascii="Arial" w:eastAsiaTheme="minorEastAsia" w:hAnsi="Arial" w:cs="Arial"/>
+          <w:sz w:val="28"/>
+          <w:szCs w:val="28"/>
+          <w:lang w:val="es-CL"/>
+        </w:rPr>
+        <w:softHyphen/>
+      </w:r>
+      <w:r>
+        <w:rPr>
+          <w:rFonts w:ascii="Arial" w:eastAsiaTheme="minorEastAsia" w:hAnsi="Arial" w:cs="Arial"/>
+          <w:sz w:val="28"/>
+          <w:szCs w:val="28"/>
+          <w:lang w:val="es-CL"/>
+        </w:rPr>
+        <w:softHyphen/>
+      </w:r>
+      <w:r>
+        <w:rPr>
+          <w:rFonts w:ascii="Arial" w:eastAsiaTheme="minorEastAsia" w:hAnsi="Arial" w:cs="Arial"/>
+          <w:sz w:val="28"/>
+          <w:szCs w:val="28"/>
+          <w:lang w:val="es-CL"/>
+        </w:rPr>
+        <w:softHyphen/>
+      </w:r>
+      <w:r>
+        <w:rPr>
+          <w:rFonts w:ascii="Arial" w:eastAsiaTheme="minorEastAsia" w:hAnsi="Arial" w:cs="Arial"/>
+          <w:sz w:val="28"/>
+          <w:szCs w:val="28"/>
+          <w:lang w:val="es-CL"/>
+        </w:rPr>
+        <w:softHyphen/>
+      </w:r>
+      <w:r>
+        <w:rPr>
+          <w:rFonts w:ascii="Arial" w:eastAsiaTheme="minorEastAsia" w:hAnsi="Arial" w:cs="Arial"/>
+          <w:sz w:val="28"/>
+          <w:szCs w:val="28"/>
+          <w:lang w:val="es-CL"/>
+        </w:rPr>
+        <w:softHyphen/>
+      </w:r>
+      <w:r>
+        <w:rPr>
+          <w:rFonts w:ascii="Arial" w:eastAsiaTheme="minorEastAsia" w:hAnsi="Arial" w:cs="Arial"/>
+          <w:sz w:val="28"/>
+          <w:szCs w:val="28"/>
+          <w:lang w:val="es-CL"/>
+        </w:rPr>
+        <w:t>95.32</w:t>
       </w:r>
     </w:p>
     <w:p>
@@ -550,6 +691,7 @@
           <w:rFonts w:ascii="Arial" w:eastAsiaTheme="minorEastAsia" w:hAnsi="Arial" w:cs="Arial"/>
           <w:sz w:val="28"/>
           <w:szCs w:val="28"/>
+          <w:lang w:val="es-CL"/>
         </w:rPr>
       </w:pPr>
       <m:oMath>
@@ -580,8 +722,18 @@
             <w:rFonts w:ascii="Cambria Math" w:hAnsi="Cambria Math" w:cs="Arial"/>
             <w:sz w:val="28"/>
             <w:szCs w:val="28"/>
+            <w:lang w:val="es-CL"/>
           </w:rPr>
-          <m:t>=trend</m:t>
+          <m:t>=</m:t>
+        </m:r>
+        <m:r>
+          <w:rPr>
+            <w:rFonts w:ascii="Cambria Math" w:hAnsi="Cambria Math" w:cs="Arial"/>
+            <w:sz w:val="28"/>
+            <w:szCs w:val="28"/>
+            <w:lang w:val="es-CL"/>
+          </w:rPr>
+          <m:t>int+</m:t>
         </m:r>
         <m:r>
           <w:rPr>
@@ -589,7 +741,33 @@
             <w:sz w:val="28"/>
             <w:szCs w:val="28"/>
           </w:rPr>
-          <m:t>+HR+</m:t>
+          <m:t>trend</m:t>
+        </m:r>
+        <m:r>
+          <w:rPr>
+            <w:rFonts w:ascii="Cambria Math" w:hAnsi="Cambria Math" w:cs="Arial"/>
+            <w:sz w:val="28"/>
+            <w:szCs w:val="28"/>
+            <w:lang w:val="es-CL"/>
+          </w:rPr>
+          <m:t>+</m:t>
+        </m:r>
+        <m:r>
+          <w:rPr>
+            <w:rFonts w:ascii="Cambria Math" w:hAnsi="Cambria Math" w:cs="Arial"/>
+            <w:sz w:val="28"/>
+            <w:szCs w:val="28"/>
+          </w:rPr>
+          <m:t>HR</m:t>
+        </m:r>
+        <m:r>
+          <w:rPr>
+            <w:rFonts w:ascii="Cambria Math" w:hAnsi="Cambria Math" w:cs="Arial"/>
+            <w:sz w:val="28"/>
+            <w:szCs w:val="28"/>
+            <w:lang w:val="es-CL"/>
+          </w:rPr>
+          <m:t>+</m:t>
         </m:r>
         <m:sSup>
           <m:sSupPr>
@@ -608,8 +786,26 @@
                 <w:rFonts w:ascii="Cambria Math" w:eastAsiaTheme="minorEastAsia" w:hAnsi="Cambria Math" w:cs="Arial"/>
                 <w:sz w:val="28"/>
                 <w:szCs w:val="28"/>
-              </w:rPr>
-              <m:t>(HR)</m:t>
+                <w:lang w:val="es-CL"/>
+              </w:rPr>
+              <m:t>(</m:t>
+            </m:r>
+            <m:r>
+              <w:rPr>
+                <w:rFonts w:ascii="Cambria Math" w:eastAsiaTheme="minorEastAsia" w:hAnsi="Cambria Math" w:cs="Arial"/>
+                <w:sz w:val="28"/>
+                <w:szCs w:val="28"/>
+              </w:rPr>
+              <m:t>HR</m:t>
+            </m:r>
+            <m:r>
+              <w:rPr>
+                <w:rFonts w:ascii="Cambria Math" w:eastAsiaTheme="minorEastAsia" w:hAnsi="Cambria Math" w:cs="Arial"/>
+                <w:sz w:val="28"/>
+                <w:szCs w:val="28"/>
+                <w:lang w:val="es-CL"/>
+              </w:rPr>
+              <m:t>)</m:t>
             </m:r>
           </m:e>
           <m:sup>
@@ -618,6 +814,7 @@
                 <w:rFonts w:ascii="Cambria Math" w:eastAsiaTheme="minorEastAsia" w:hAnsi="Cambria Math" w:cs="Arial"/>
                 <w:sz w:val="28"/>
                 <w:szCs w:val="28"/>
+                <w:lang w:val="es-CL"/>
               </w:rPr>
               <m:t>2</m:t>
             </m:r>
@@ -629,6 +826,7 @@
           <w:rFonts w:ascii="Arial" w:eastAsiaTheme="minorEastAsia" w:hAnsi="Arial" w:cs="Arial"/>
           <w:sz w:val="28"/>
           <w:szCs w:val="28"/>
+          <w:lang w:val="es-CL"/>
         </w:rPr>
         <w:tab/>
       </w:r>
@@ -637,6 +835,7 @@
           <w:rFonts w:ascii="Arial" w:eastAsiaTheme="minorEastAsia" w:hAnsi="Arial" w:cs="Arial"/>
           <w:sz w:val="28"/>
           <w:szCs w:val="28"/>
+          <w:lang w:val="es-CL"/>
         </w:rPr>
         <w:tab/>
       </w:r>
@@ -645,6 +844,53 @@
           <w:rFonts w:ascii="Arial" w:eastAsiaTheme="minorEastAsia" w:hAnsi="Arial" w:cs="Arial"/>
           <w:sz w:val="28"/>
           <w:szCs w:val="28"/>
+          <w:lang w:val="es-CL"/>
+        </w:rPr>
+        <w:t xml:space="preserve"> </w:t>
+      </w:r>
+      <w:r>
+        <w:rPr>
+          <w:rFonts w:ascii="Arial" w:eastAsiaTheme="minorEastAsia" w:hAnsi="Arial" w:cs="Arial"/>
+          <w:sz w:val="28"/>
+          <w:szCs w:val="28"/>
+          <w:lang w:val="es-CL"/>
+        </w:rPr>
+        <w:t>r</w:t>
+      </w:r>
+      <w:r>
+        <w:rPr>
+          <w:rFonts w:ascii="Arial" w:eastAsiaTheme="minorEastAsia" w:hAnsi="Arial" w:cs="Arial"/>
+          <w:sz w:val="28"/>
+          <w:szCs w:val="28"/>
+          <w:vertAlign w:val="superscript"/>
+          <w:lang w:val="es-CL"/>
+        </w:rPr>
+        <w:t>2</w:t>
+      </w:r>
+      <w:r>
+        <w:rPr>
+          <w:rFonts w:ascii="Arial" w:eastAsiaTheme="minorEastAsia" w:hAnsi="Arial" w:cs="Arial"/>
+          <w:sz w:val="28"/>
+          <w:szCs w:val="28"/>
+          <w:lang w:val="es-CL"/>
+        </w:rPr>
+        <w:t xml:space="preserve"> = 0.</w:t>
+      </w:r>
+      <w:r>
+        <w:rPr>
+          <w:rFonts w:ascii="Arial" w:eastAsiaTheme="minorEastAsia" w:hAnsi="Arial" w:cs="Arial"/>
+          <w:sz w:val="28"/>
+          <w:szCs w:val="28"/>
+          <w:lang w:val="es-CL"/>
+        </w:rPr>
+        <w:t>64</w:t>
+      </w:r>
+      <w:r>
+        <w:rPr>
+          <w:rFonts w:ascii="Arial" w:eastAsiaTheme="minorEastAsia" w:hAnsi="Arial" w:cs="Arial"/>
+          <w:sz w:val="28"/>
+          <w:szCs w:val="28"/>
+          <w:lang w:val="es-CL"/>
         </w:rPr>
         <w:tab/>
       </w:r>
@@ -653,39 +899,7 @@
           <w:rFonts w:ascii="Arial" w:eastAsiaTheme="minorEastAsia" w:hAnsi="Arial" w:cs="Arial"/>
           <w:sz w:val="28"/>
           <w:szCs w:val="28"/>
-        </w:rPr>
-        <w:t>r</w:t>
-      </w:r>
-      <w:r>
-        <w:rPr>
-          <w:rFonts w:ascii="Arial" w:eastAsiaTheme="minorEastAsia" w:hAnsi="Arial" w:cs="Arial"/>
-          <w:sz w:val="28"/>
-          <w:szCs w:val="28"/>
-          <w:vertAlign w:val="superscript"/>
-        </w:rPr>
-        <w:t>2</w:t>
-      </w:r>
-      <w:r>
-        <w:rPr>
-          <w:rFonts w:ascii="Arial" w:eastAsiaTheme="minorEastAsia" w:hAnsi="Arial" w:cs="Arial"/>
-          <w:sz w:val="28"/>
-          <w:szCs w:val="28"/>
-        </w:rPr>
-        <w:t xml:space="preserve"> =</w:t>
-      </w:r>
-      <w:r>
-        <w:rPr>
-          <w:rFonts w:ascii="Arial" w:eastAsiaTheme="minorEastAsia" w:hAnsi="Arial" w:cs="Arial"/>
-          <w:sz w:val="28"/>
-          <w:szCs w:val="28"/>
-        </w:rPr>
-        <w:t xml:space="preserve"> 0.57</w:t>
-      </w:r>
-      <w:r>
-        <w:rPr>
-          <w:rFonts w:ascii="Arial" w:eastAsiaTheme="minorEastAsia" w:hAnsi="Arial" w:cs="Arial"/>
-          <w:sz w:val="28"/>
-          <w:szCs w:val="28"/>
+          <w:lang w:val="es-CL"/>
         </w:rPr>
         <w:tab/>
       </w:r>
@@ -694,14 +908,7 @@
           <w:rFonts w:ascii="Arial" w:eastAsiaTheme="minorEastAsia" w:hAnsi="Arial" w:cs="Arial"/>
           <w:sz w:val="28"/>
           <w:szCs w:val="28"/>
-        </w:rPr>
-        <w:tab/>
-      </w:r>
-      <w:r>
-        <w:rPr>
-          <w:rFonts w:ascii="Arial" w:eastAsiaTheme="minorEastAsia" w:hAnsi="Arial" w:cs="Arial"/>
-          <w:sz w:val="28"/>
-          <w:szCs w:val="28"/>
+          <w:lang w:val="es-CL"/>
         </w:rPr>
         <w:t xml:space="preserve">BIC = </w:t>
       </w:r>
@@ -710,18 +917,265 @@
           <w:rFonts w:ascii="Arial" w:eastAsiaTheme="minorEastAsia" w:hAnsi="Arial" w:cs="Arial"/>
           <w:sz w:val="28"/>
           <w:szCs w:val="28"/>
-        </w:rPr>
-        <w:t>180.02</w:t>
+          <w:lang w:val="es-CL"/>
+        </w:rPr>
+        <w:t>91.18</w:t>
       </w:r>
     </w:p>
     <w:p>
       <w:pPr>
         <w:rPr>
           <w:rFonts w:ascii="Arial" w:eastAsiaTheme="minorEastAsia" w:hAnsi="Arial" w:cs="Arial"/>
+          <w:sz w:val="28"/>
+          <w:szCs w:val="28"/>
+          <w:lang w:val="es-CL"/>
+        </w:rPr>
+      </w:pPr>
+      <m:oMath>
+        <m:acc>
+          <m:accPr>
+            <m:ctrlPr>
+              <w:rPr>
+                <w:rFonts w:ascii="Cambria Math" w:hAnsi="Cambria Math" w:cs="Arial"/>
+                <w:i/>
+                <w:sz w:val="28"/>
+                <w:szCs w:val="28"/>
+              </w:rPr>
+            </m:ctrlPr>
+          </m:accPr>
+          <m:e>
+            <m:r>
+              <w:rPr>
+                <w:rFonts w:ascii="Cambria Math" w:hAnsi="Cambria Math" w:cs="Arial"/>
+                <w:sz w:val="28"/>
+                <w:szCs w:val="28"/>
+              </w:rPr>
+              <m:t>ERA</m:t>
+            </m:r>
+          </m:e>
+        </m:acc>
+        <m:r>
+          <w:rPr>
+            <w:rFonts w:ascii="Cambria Math" w:hAnsi="Cambria Math" w:cs="Arial"/>
+            <w:sz w:val="28"/>
+            <w:szCs w:val="28"/>
+            <w:lang w:val="es-CL"/>
+          </w:rPr>
+          <m:t>=</m:t>
+        </m:r>
+        <m:r>
+          <w:rPr>
+            <w:rFonts w:ascii="Cambria Math" w:hAnsi="Cambria Math" w:cs="Arial"/>
+            <w:sz w:val="28"/>
+            <w:szCs w:val="28"/>
+            <w:lang w:val="es-CL"/>
+          </w:rPr>
+          <m:t xml:space="preserve">int+ </m:t>
+        </m:r>
+        <m:r>
+          <w:rPr>
+            <w:rFonts w:ascii="Cambria Math" w:hAnsi="Cambria Math" w:cs="Arial"/>
+            <w:sz w:val="28"/>
+            <w:szCs w:val="28"/>
+          </w:rPr>
+          <m:t>trend</m:t>
+        </m:r>
+        <m:r>
+          <w:rPr>
+            <w:rFonts w:ascii="Cambria Math" w:hAnsi="Cambria Math" w:cs="Arial"/>
+            <w:sz w:val="28"/>
+            <w:szCs w:val="28"/>
+            <w:lang w:val="es-CL"/>
+          </w:rPr>
+          <m:t>+</m:t>
+        </m:r>
+        <m:r>
+          <w:rPr>
+            <w:rFonts w:ascii="Cambria Math" w:hAnsi="Cambria Math" w:cs="Arial"/>
+            <w:sz w:val="28"/>
+            <w:szCs w:val="28"/>
+          </w:rPr>
+          <m:t>HR</m:t>
+        </m:r>
+        <m:r>
+          <w:rPr>
+            <w:rFonts w:ascii="Cambria Math" w:hAnsi="Cambria Math" w:cs="Arial"/>
+            <w:sz w:val="28"/>
+            <w:szCs w:val="28"/>
+            <w:lang w:val="es-CL"/>
+          </w:rPr>
+          <m:t>+</m:t>
+        </m:r>
+        <m:sSup>
+          <m:sSupPr>
+            <m:ctrlPr>
+              <w:rPr>
+                <w:rFonts w:ascii="Cambria Math" w:eastAsiaTheme="minorEastAsia" w:hAnsi="Cambria Math" w:cs="Arial"/>
+                <w:i/>
+                <w:sz w:val="28"/>
+                <w:szCs w:val="28"/>
+              </w:rPr>
+            </m:ctrlPr>
+          </m:sSupPr>
+          <m:e>
+            <m:r>
+              <w:rPr>
+                <w:rFonts w:ascii="Cambria Math" w:eastAsiaTheme="minorEastAsia" w:hAnsi="Cambria Math" w:cs="Arial"/>
+                <w:sz w:val="28"/>
+                <w:szCs w:val="28"/>
+                <w:lang w:val="es-CL"/>
+              </w:rPr>
+              <m:t>(</m:t>
+            </m:r>
+            <m:r>
+              <w:rPr>
+                <w:rFonts w:ascii="Cambria Math" w:eastAsiaTheme="minorEastAsia" w:hAnsi="Cambria Math" w:cs="Arial"/>
+                <w:sz w:val="28"/>
+                <w:szCs w:val="28"/>
+              </w:rPr>
+              <m:t>HR</m:t>
+            </m:r>
+            <m:r>
+              <w:rPr>
+                <w:rFonts w:ascii="Cambria Math" w:eastAsiaTheme="minorEastAsia" w:hAnsi="Cambria Math" w:cs="Arial"/>
+                <w:sz w:val="28"/>
+                <w:szCs w:val="28"/>
+                <w:lang w:val="es-CL"/>
+              </w:rPr>
+              <m:t>)</m:t>
+            </m:r>
+          </m:e>
+          <m:sup>
+            <m:r>
+              <w:rPr>
+                <w:rFonts w:ascii="Cambria Math" w:eastAsiaTheme="minorEastAsia" w:hAnsi="Cambria Math" w:cs="Arial"/>
+                <w:sz w:val="28"/>
+                <w:szCs w:val="28"/>
+                <w:lang w:val="es-CL"/>
+              </w:rPr>
+              <m:t>2</m:t>
+            </m:r>
+          </m:sup>
+        </m:sSup>
+        <m:r>
+          <w:rPr>
+            <w:rFonts w:ascii="Cambria Math" w:eastAsiaTheme="minorEastAsia" w:hAnsi="Cambria Math" w:cs="Arial"/>
+            <w:sz w:val="28"/>
+            <w:szCs w:val="28"/>
+            <w:lang w:val="es-CL"/>
+          </w:rPr>
+          <m:t>+</m:t>
+        </m:r>
+        <m:r>
+          <w:rPr>
+            <w:rFonts w:ascii="Cambria Math" w:eastAsiaTheme="minorEastAsia" w:hAnsi="Cambria Math" w:cs="Arial"/>
+            <w:sz w:val="28"/>
+            <w:szCs w:val="28"/>
+          </w:rPr>
+          <m:t>BA</m:t>
+        </m:r>
+      </m:oMath>
+      <w:r>
+        <w:rPr>
+          <w:rFonts w:ascii="Arial" w:eastAsiaTheme="minorEastAsia" w:hAnsi="Arial" w:cs="Arial"/>
+          <w:sz w:val="28"/>
+          <w:szCs w:val="28"/>
+          <w:lang w:val="es-CL"/>
+        </w:rPr>
+        <w:tab/>
+      </w:r>
+      <w:r>
+        <w:rPr>
+          <w:rFonts w:ascii="Arial" w:eastAsiaTheme="minorEastAsia" w:hAnsi="Arial" w:cs="Arial"/>
+          <w:sz w:val="28"/>
+          <w:szCs w:val="28"/>
+          <w:lang w:val="es-CL"/>
+        </w:rPr>
+        <w:t xml:space="preserve"> </w:t>
+      </w:r>
+      <w:r>
+        <w:rPr>
+          <w:rFonts w:ascii="Arial" w:eastAsiaTheme="minorEastAsia" w:hAnsi="Arial" w:cs="Arial"/>
+          <w:sz w:val="28"/>
+          <w:szCs w:val="28"/>
+          <w:lang w:val="es-CL"/>
+        </w:rPr>
+        <w:t>r</w:t>
+      </w:r>
+      <w:r>
+        <w:rPr>
+          <w:rFonts w:ascii="Arial" w:eastAsiaTheme="minorEastAsia" w:hAnsi="Arial" w:cs="Arial"/>
+          <w:sz w:val="28"/>
+          <w:szCs w:val="28"/>
+          <w:vertAlign w:val="superscript"/>
+          <w:lang w:val="es-CL"/>
+        </w:rPr>
+        <w:t>2</w:t>
+      </w:r>
+      <w:r>
+        <w:rPr>
+          <w:rFonts w:ascii="Arial" w:eastAsiaTheme="minorEastAsia" w:hAnsi="Arial" w:cs="Arial"/>
+          <w:sz w:val="28"/>
+          <w:szCs w:val="28"/>
+          <w:lang w:val="es-CL"/>
+        </w:rPr>
+        <w:t xml:space="preserve"> = 0.</w:t>
+      </w:r>
+      <w:r>
+        <w:rPr>
+          <w:rFonts w:ascii="Arial" w:eastAsiaTheme="minorEastAsia" w:hAnsi="Arial" w:cs="Arial"/>
+          <w:sz w:val="28"/>
+          <w:szCs w:val="28"/>
+          <w:lang w:val="es-CL"/>
+        </w:rPr>
+        <w:t>96</w:t>
+      </w:r>
+      <w:r>
+        <w:rPr>
+          <w:rFonts w:ascii="Arial" w:eastAsiaTheme="minorEastAsia" w:hAnsi="Arial" w:cs="Arial"/>
+          <w:sz w:val="28"/>
+          <w:szCs w:val="28"/>
+          <w:lang w:val="es-CL"/>
+        </w:rPr>
+        <w:tab/>
+      </w:r>
+      <w:r>
+        <w:rPr>
+          <w:rFonts w:ascii="Arial" w:eastAsiaTheme="minorEastAsia" w:hAnsi="Arial" w:cs="Arial"/>
+          <w:sz w:val="28"/>
+          <w:szCs w:val="28"/>
+          <w:lang w:val="es-CL"/>
+        </w:rPr>
+        <w:tab/>
+      </w:r>
+      <w:r>
+        <w:rPr>
+          <w:rFonts w:ascii="Arial" w:eastAsiaTheme="minorEastAsia" w:hAnsi="Arial" w:cs="Arial"/>
+          <w:sz w:val="28"/>
+          <w:szCs w:val="28"/>
+          <w:lang w:val="es-CL"/>
+        </w:rPr>
+        <w:t xml:space="preserve">BIC = </w:t>
+      </w:r>
+      <w:r>
+        <w:rPr>
+          <w:rFonts w:ascii="Arial" w:eastAsiaTheme="minorEastAsia" w:hAnsi="Arial" w:cs="Arial"/>
+          <w:sz w:val="28"/>
+          <w:szCs w:val="28"/>
+          <w:lang w:val="es-CL"/>
+        </w:rPr>
+        <w:t>-162.03</w:t>
+      </w:r>
+    </w:p>
+    <w:p>
+      <w:pPr>
+        <w:rPr>
+          <w:rFonts w:ascii="Arial" w:eastAsiaTheme="minorEastAsia" w:hAnsi="Arial" w:cs="Arial"/>
           <w:b/>
           <w:bCs/>
           <w:sz w:val="28"/>
           <w:szCs w:val="28"/>
+          <w:lang w:val="es-CL"/>
         </w:rPr>
       </w:pPr>
       <m:oMath>
@@ -760,299 +1214,201 @@
             <w:rFonts w:ascii="Cambria Math" w:hAnsi="Cambria Math" w:cs="Arial"/>
             <w:sz w:val="28"/>
             <w:szCs w:val="28"/>
+            <w:lang w:val="es-CL"/>
           </w:rPr>
-          <m:t>=trend+HR+</m:t>
+          <m:t>=</m:t>
         </m:r>
-        <m:sSup>
-          <m:sSupPr>
-            <m:ctrlPr>
-              <w:rPr>
-                <w:rFonts w:ascii="Cambria Math" w:eastAsiaTheme="minorEastAsia" w:hAnsi="Cambria Math" w:cs="Arial"/>
-                <w:b/>
-                <w:bCs/>
-                <w:i/>
-                <w:sz w:val="28"/>
-                <w:szCs w:val="28"/>
-              </w:rPr>
-            </m:ctrlPr>
-          </m:sSupPr>
-          <m:e>
-            <m:r>
-              <m:rPr>
-                <m:sty m:val="bi"/>
-              </m:rPr>
-              <w:rPr>
-                <w:rFonts w:ascii="Cambria Math" w:eastAsiaTheme="minorEastAsia" w:hAnsi="Cambria Math" w:cs="Arial"/>
-                <w:sz w:val="28"/>
-                <w:szCs w:val="28"/>
-              </w:rPr>
-              <m:t>(HR)</m:t>
-            </m:r>
-          </m:e>
-          <m:sup>
-            <m:r>
-              <m:rPr>
-                <m:sty m:val="bi"/>
-              </m:rPr>
-              <w:rPr>
-                <w:rFonts w:ascii="Cambria Math" w:eastAsiaTheme="minorEastAsia" w:hAnsi="Cambria Math" w:cs="Arial"/>
-                <w:sz w:val="28"/>
-                <w:szCs w:val="28"/>
-              </w:rPr>
-              <m:t>2</m:t>
-            </m:r>
-          </m:sup>
-        </m:sSup>
         <m:r>
           <m:rPr>
             <m:sty m:val="bi"/>
           </m:rPr>
           <w:rPr>
-            <w:rFonts w:ascii="Cambria Math" w:eastAsiaTheme="minorEastAsia" w:hAnsi="Cambria Math" w:cs="Arial"/>
+            <w:rFonts w:ascii="Cambria Math" w:hAnsi="Cambria Math" w:cs="Arial"/>
             <w:sz w:val="28"/>
             <w:szCs w:val="28"/>
+            <w:lang w:val="es-CL"/>
           </w:rPr>
-          <m:t>+BA</m:t>
+          <m:t xml:space="preserve">int+ </m:t>
         </m:r>
-      </m:oMath>
-      <w:r>
-        <w:rPr>
-          <w:rFonts w:ascii="Arial" w:eastAsiaTheme="minorEastAsia" w:hAnsi="Arial" w:cs="Arial"/>
-          <w:b/>
-          <w:bCs/>
-          <w:sz w:val="28"/>
-          <w:szCs w:val="28"/>
-        </w:rPr>
-        <w:tab/>
-      </w:r>
-      <w:r>
-        <w:rPr>
-          <w:rFonts w:ascii="Arial" w:eastAsiaTheme="minorEastAsia" w:hAnsi="Arial" w:cs="Arial"/>
-          <w:b/>
-          <w:bCs/>
-          <w:sz w:val="28"/>
-          <w:szCs w:val="28"/>
-        </w:rPr>
-        <w:tab/>
-      </w:r>
-      <w:r>
-        <w:rPr>
-          <w:rFonts w:ascii="Arial" w:eastAsiaTheme="minorEastAsia" w:hAnsi="Arial" w:cs="Arial"/>
-          <w:b/>
-          <w:bCs/>
-          <w:sz w:val="28"/>
-          <w:szCs w:val="28"/>
-        </w:rPr>
-        <w:t>r</w:t>
-      </w:r>
-      <w:r>
-        <w:rPr>
-          <w:rFonts w:ascii="Arial" w:eastAsiaTheme="minorEastAsia" w:hAnsi="Arial" w:cs="Arial"/>
-          <w:b/>
-          <w:bCs/>
-          <w:sz w:val="28"/>
-          <w:szCs w:val="28"/>
-          <w:vertAlign w:val="superscript"/>
-        </w:rPr>
-        <w:t>2</w:t>
-      </w:r>
-      <w:r>
-        <w:rPr>
-          <w:rFonts w:ascii="Arial" w:eastAsiaTheme="minorEastAsia" w:hAnsi="Arial" w:cs="Arial"/>
-          <w:b/>
-          <w:bCs/>
-          <w:sz w:val="28"/>
-          <w:szCs w:val="28"/>
-        </w:rPr>
-        <w:t xml:space="preserve"> =</w:t>
-      </w:r>
-      <w:r>
-        <w:rPr>
-          <w:rFonts w:ascii="Arial" w:eastAsiaTheme="minorEastAsia" w:hAnsi="Arial" w:cs="Arial"/>
-          <w:b/>
-          <w:bCs/>
-          <w:sz w:val="28"/>
-          <w:szCs w:val="28"/>
-        </w:rPr>
-        <w:t xml:space="preserve"> 0.86</w:t>
-      </w:r>
-      <w:r>
-        <w:rPr>
-          <w:rFonts w:ascii="Arial" w:eastAsiaTheme="minorEastAsia" w:hAnsi="Arial" w:cs="Arial"/>
-          <w:b/>
-          <w:bCs/>
-          <w:sz w:val="28"/>
-          <w:szCs w:val="28"/>
-        </w:rPr>
-        <w:tab/>
-      </w:r>
-      <w:r>
-        <w:rPr>
-          <w:rFonts w:ascii="Arial" w:eastAsiaTheme="minorEastAsia" w:hAnsi="Arial" w:cs="Arial"/>
-          <w:b/>
-          <w:bCs/>
-          <w:sz w:val="28"/>
-          <w:szCs w:val="28"/>
-        </w:rPr>
-        <w:tab/>
-      </w:r>
-      <w:r>
-        <w:rPr>
-          <w:rFonts w:ascii="Arial" w:eastAsiaTheme="minorEastAsia" w:hAnsi="Arial" w:cs="Arial"/>
-          <w:b/>
-          <w:bCs/>
-          <w:sz w:val="28"/>
-          <w:szCs w:val="28"/>
-        </w:rPr>
-        <w:t xml:space="preserve">BIC = </w:t>
-      </w:r>
-      <w:r>
-        <w:rPr>
-          <w:rFonts w:ascii="Arial" w:eastAsiaTheme="minorEastAsia" w:hAnsi="Arial" w:cs="Arial"/>
-          <w:b/>
-          <w:bCs/>
-          <w:sz w:val="28"/>
-          <w:szCs w:val="28"/>
-        </w:rPr>
-        <w:t>16.67</w:t>
-      </w:r>
-    </w:p>
-    <w:p>
-      <w:pPr>
-        <w:rPr>
-          <w:rFonts w:ascii="Arial" w:eastAsiaTheme="minorEastAsia" w:hAnsi="Arial" w:cs="Arial"/>
-          <w:sz w:val="28"/>
-          <w:szCs w:val="28"/>
-        </w:rPr>
-      </w:pPr>
-      <m:oMath>
-        <m:acc>
-          <m:accPr>
-            <m:ctrlPr>
-              <w:rPr>
-                <w:rFonts w:ascii="Cambria Math" w:hAnsi="Cambria Math" w:cs="Arial"/>
-                <w:i/>
-                <w:sz w:val="28"/>
-                <w:szCs w:val="28"/>
-              </w:rPr>
-            </m:ctrlPr>
-          </m:accPr>
-          <m:e>
-            <m:r>
-              <w:rPr>
-                <w:rFonts w:ascii="Cambria Math" w:hAnsi="Cambria Math" w:cs="Arial"/>
-                <w:sz w:val="28"/>
-                <w:szCs w:val="28"/>
-              </w:rPr>
-              <m:t>ERA</m:t>
-            </m:r>
-          </m:e>
-        </m:acc>
         <m:r>
+          <m:rPr>
+            <m:sty m:val="bi"/>
+          </m:rPr>
           <w:rPr>
             <w:rFonts w:ascii="Cambria Math" w:hAnsi="Cambria Math" w:cs="Arial"/>
             <w:sz w:val="28"/>
             <w:szCs w:val="28"/>
           </w:rPr>
-          <m:t>=trend</m:t>
+          <m:t>trend</m:t>
         </m:r>
         <m:r>
+          <m:rPr>
+            <m:sty m:val="bi"/>
+          </m:rPr>
+          <w:rPr>
+            <w:rFonts w:ascii="Cambria Math" w:hAnsi="Cambria Math" w:cs="Arial"/>
+            <w:sz w:val="28"/>
+            <w:szCs w:val="28"/>
+            <w:lang w:val="es-CL"/>
+          </w:rPr>
+          <m:t>+</m:t>
+        </m:r>
+        <m:r>
+          <m:rPr>
+            <m:sty m:val="bi"/>
+          </m:rPr>
           <w:rPr>
             <w:rFonts w:ascii="Cambria Math" w:hAnsi="Cambria Math" w:cs="Arial"/>
             <w:sz w:val="28"/>
             <w:szCs w:val="28"/>
           </w:rPr>
-          <m:t>+HR+BA</m:t>
+          <m:t>HR</m:t>
+        </m:r>
+        <m:r>
+          <m:rPr>
+            <m:sty m:val="bi"/>
+          </m:rPr>
+          <w:rPr>
+            <w:rFonts w:ascii="Cambria Math" w:hAnsi="Cambria Math" w:cs="Arial"/>
+            <w:sz w:val="28"/>
+            <w:szCs w:val="28"/>
+            <w:lang w:val="es-CL"/>
+          </w:rPr>
+          <m:t>+</m:t>
+        </m:r>
+        <m:r>
+          <m:rPr>
+            <m:sty m:val="bi"/>
+          </m:rPr>
+          <w:rPr>
+            <w:rFonts w:ascii="Cambria Math" w:hAnsi="Cambria Math" w:cs="Arial"/>
+            <w:sz w:val="28"/>
+            <w:szCs w:val="28"/>
+          </w:rPr>
+          <m:t>BA</m:t>
         </m:r>
       </m:oMath>
       <w:r>
         <w:rPr>
           <w:rFonts w:ascii="Arial" w:eastAsiaTheme="minorEastAsia" w:hAnsi="Arial" w:cs="Arial"/>
-          <w:sz w:val="28"/>
-          <w:szCs w:val="28"/>
+          <w:b/>
+          <w:bCs/>
+          <w:sz w:val="28"/>
+          <w:szCs w:val="28"/>
+          <w:lang w:val="es-CL"/>
         </w:rPr>
         <w:tab/>
       </w:r>
       <w:r>
         <w:rPr>
           <w:rFonts w:ascii="Arial" w:eastAsiaTheme="minorEastAsia" w:hAnsi="Arial" w:cs="Arial"/>
-          <w:sz w:val="28"/>
-          <w:szCs w:val="28"/>
+          <w:b/>
+          <w:bCs/>
+          <w:sz w:val="28"/>
+          <w:szCs w:val="28"/>
+          <w:lang w:val="es-CL"/>
         </w:rPr>
         <w:tab/>
       </w:r>
       <w:r>
         <w:rPr>
           <w:rFonts w:ascii="Arial" w:eastAsiaTheme="minorEastAsia" w:hAnsi="Arial" w:cs="Arial"/>
-          <w:sz w:val="28"/>
-          <w:szCs w:val="28"/>
+          <w:b/>
+          <w:bCs/>
+          <w:sz w:val="28"/>
+          <w:szCs w:val="28"/>
+          <w:lang w:val="es-CL"/>
+        </w:rPr>
+        <w:t xml:space="preserve"> </w:t>
+      </w:r>
+      <w:r>
+        <w:rPr>
+          <w:rFonts w:ascii="Arial" w:eastAsiaTheme="minorEastAsia" w:hAnsi="Arial" w:cs="Arial"/>
+          <w:b/>
+          <w:bCs/>
+          <w:sz w:val="28"/>
+          <w:szCs w:val="28"/>
+          <w:lang w:val="es-CL"/>
+        </w:rPr>
+        <w:t>r</w:t>
+      </w:r>
+      <w:r>
+        <w:rPr>
+          <w:rFonts w:ascii="Arial" w:eastAsiaTheme="minorEastAsia" w:hAnsi="Arial" w:cs="Arial"/>
+          <w:b/>
+          <w:bCs/>
+          <w:sz w:val="28"/>
+          <w:szCs w:val="28"/>
+          <w:vertAlign w:val="superscript"/>
+          <w:lang w:val="es-CL"/>
+        </w:rPr>
+        <w:t>2</w:t>
+      </w:r>
+      <w:r>
+        <w:rPr>
+          <w:rFonts w:ascii="Arial" w:eastAsiaTheme="minorEastAsia" w:hAnsi="Arial" w:cs="Arial"/>
+          <w:b/>
+          <w:bCs/>
+          <w:sz w:val="28"/>
+          <w:szCs w:val="28"/>
+          <w:lang w:val="es-CL"/>
+        </w:rPr>
+        <w:t xml:space="preserve"> = 0.</w:t>
+      </w:r>
+      <w:r>
+        <w:rPr>
+          <w:rFonts w:ascii="Arial" w:eastAsiaTheme="minorEastAsia" w:hAnsi="Arial" w:cs="Arial"/>
+          <w:b/>
+          <w:bCs/>
+          <w:sz w:val="28"/>
+          <w:szCs w:val="28"/>
+          <w:lang w:val="es-CL"/>
+        </w:rPr>
+        <w:t>96</w:t>
+      </w:r>
+      <w:r>
+        <w:rPr>
+          <w:rFonts w:ascii="Arial" w:eastAsiaTheme="minorEastAsia" w:hAnsi="Arial" w:cs="Arial"/>
+          <w:b/>
+          <w:bCs/>
+          <w:sz w:val="28"/>
+          <w:szCs w:val="28"/>
+          <w:lang w:val="es-CL"/>
         </w:rPr>
         <w:tab/>
       </w:r>
       <w:r>
         <w:rPr>
           <w:rFonts w:ascii="Arial" w:eastAsiaTheme="minorEastAsia" w:hAnsi="Arial" w:cs="Arial"/>
-          <w:sz w:val="28"/>
-          <w:szCs w:val="28"/>
-        </w:rPr>
-        <w:t>r</w:t>
-      </w:r>
-      <w:r>
-        <w:rPr>
-          <w:rFonts w:ascii="Arial" w:eastAsiaTheme="minorEastAsia" w:hAnsi="Arial" w:cs="Arial"/>
-          <w:sz w:val="28"/>
-          <w:szCs w:val="28"/>
-          <w:vertAlign w:val="superscript"/>
-        </w:rPr>
-        <w:t>2</w:t>
-      </w:r>
-      <w:r>
-        <w:rPr>
-          <w:rFonts w:ascii="Arial" w:eastAsiaTheme="minorEastAsia" w:hAnsi="Arial" w:cs="Arial"/>
-          <w:sz w:val="28"/>
-          <w:szCs w:val="28"/>
-        </w:rPr>
-        <w:t xml:space="preserve"> =</w:t>
-      </w:r>
-      <w:r>
-        <w:rPr>
-          <w:rFonts w:ascii="Arial" w:eastAsiaTheme="minorEastAsia" w:hAnsi="Arial" w:cs="Arial"/>
-          <w:sz w:val="28"/>
-          <w:szCs w:val="28"/>
-        </w:rPr>
-        <w:t xml:space="preserve"> 0.85</w:t>
-      </w:r>
-      <w:r>
-        <w:rPr>
-          <w:rFonts w:ascii="Arial" w:eastAsiaTheme="minorEastAsia" w:hAnsi="Arial" w:cs="Arial"/>
-          <w:sz w:val="28"/>
-          <w:szCs w:val="28"/>
+          <w:b/>
+          <w:bCs/>
+          <w:sz w:val="28"/>
+          <w:szCs w:val="28"/>
+          <w:lang w:val="es-CL"/>
         </w:rPr>
         <w:tab/>
       </w:r>
       <w:r>
         <w:rPr>
           <w:rFonts w:ascii="Arial" w:eastAsiaTheme="minorEastAsia" w:hAnsi="Arial" w:cs="Arial"/>
-          <w:sz w:val="28"/>
-          <w:szCs w:val="28"/>
-        </w:rPr>
-        <w:tab/>
-      </w:r>
-      <w:r>
-        <w:rPr>
-          <w:rFonts w:ascii="Arial" w:eastAsiaTheme="minorEastAsia" w:hAnsi="Arial" w:cs="Arial"/>
-          <w:sz w:val="28"/>
-          <w:szCs w:val="28"/>
+          <w:b/>
+          <w:bCs/>
+          <w:sz w:val="28"/>
+          <w:szCs w:val="28"/>
+          <w:lang w:val="es-CL"/>
         </w:rPr>
         <w:t xml:space="preserve">BIC = </w:t>
       </w:r>
       <w:r>
         <w:rPr>
           <w:rFonts w:ascii="Arial" w:eastAsiaTheme="minorEastAsia" w:hAnsi="Arial" w:cs="Arial"/>
-          <w:sz w:val="28"/>
-          <w:szCs w:val="28"/>
-        </w:rPr>
-        <w:t>21.58</w:t>
+          <w:b/>
+          <w:bCs/>
+          <w:sz w:val="28"/>
+          <w:szCs w:val="28"/>
+          <w:lang w:val="es-CL"/>
+        </w:rPr>
+        <w:t>-165.95</w:t>
       </w:r>
     </w:p>
     <w:p>
@@ -1061,6 +1417,392 @@
           <w:rFonts w:ascii="Arial" w:eastAsiaTheme="minorEastAsia" w:hAnsi="Arial" w:cs="Arial"/>
           <w:sz w:val="28"/>
           <w:szCs w:val="28"/>
+          <w:vertAlign w:val="subscript"/>
+          <w:lang w:val="es-CL"/>
+        </w:rPr>
+      </w:pPr>
+    </w:p>
+    <w:p>
+      <w:pPr>
+        <w:rPr>
+          <w:rFonts w:ascii="Arial" w:eastAsiaTheme="minorEastAsia" w:hAnsi="Arial" w:cs="Arial"/>
+          <w:sz w:val="28"/>
+          <w:szCs w:val="28"/>
+          <w:lang w:val="es-CL"/>
+        </w:rPr>
+      </w:pPr>
+      <m:oMathPara>
+        <m:oMath>
+          <m:acc>
+            <m:accPr>
+              <m:ctrlPr>
+                <w:rPr>
+                  <w:rFonts w:ascii="Cambria Math" w:hAnsi="Cambria Math" w:cs="Arial"/>
+                  <w:b/>
+                  <w:bCs/>
+                  <w:i/>
+                  <w:sz w:val="28"/>
+                  <w:szCs w:val="28"/>
+                </w:rPr>
+              </m:ctrlPr>
+            </m:accPr>
+            <m:e>
+              <m:r>
+                <m:rPr>
+                  <m:sty m:val="bi"/>
+                </m:rPr>
+                <w:rPr>
+                  <w:rFonts w:ascii="Cambria Math" w:hAnsi="Cambria Math" w:cs="Arial"/>
+                  <w:sz w:val="28"/>
+                  <w:szCs w:val="28"/>
+                </w:rPr>
+                <m:t>ERA</m:t>
+              </m:r>
+            </m:e>
+          </m:acc>
+          <m:r>
+            <m:rPr>
+              <m:sty m:val="bi"/>
+            </m:rPr>
+            <w:rPr>
+              <w:rFonts w:ascii="Cambria Math" w:hAnsi="Cambria Math" w:cs="Arial"/>
+              <w:sz w:val="28"/>
+              <w:szCs w:val="28"/>
+              <w:lang w:val="es-CL"/>
+            </w:rPr>
+            <m:t>=</m:t>
+          </m:r>
+          <m:r>
+            <m:rPr>
+              <m:sty m:val="bi"/>
+            </m:rPr>
+            <w:rPr>
+              <w:rFonts w:ascii="Cambria Math" w:hAnsi="Cambria Math" w:cs="Arial"/>
+              <w:sz w:val="28"/>
+              <w:szCs w:val="28"/>
+              <w:lang w:val="es-CL"/>
+            </w:rPr>
+            <m:t>-</m:t>
+          </m:r>
+          <m:sSub>
+            <m:sSubPr>
+              <m:ctrlPr>
+                <w:rPr>
+                  <w:rFonts w:ascii="Cambria Math" w:hAnsi="Cambria Math" w:cs="Arial"/>
+                  <w:b/>
+                  <w:bCs/>
+                  <w:i/>
+                  <w:sz w:val="28"/>
+                  <w:szCs w:val="28"/>
+                  <w:lang w:val="es-CL"/>
+                </w:rPr>
+              </m:ctrlPr>
+            </m:sSubPr>
+            <m:e>
+              <m:r>
+                <m:rPr>
+                  <m:sty m:val="bi"/>
+                </m:rPr>
+                <w:rPr>
+                  <w:rFonts w:ascii="Cambria Math" w:hAnsi="Cambria Math" w:cs="Arial"/>
+                  <w:sz w:val="28"/>
+                  <w:szCs w:val="28"/>
+                  <w:lang w:val="es-CL"/>
+                </w:rPr>
+                <m:t>3.29</m:t>
+              </m:r>
+            </m:e>
+            <m:sub>
+              <m:d>
+                <m:dPr>
+                  <m:ctrlPr>
+                    <w:rPr>
+                      <w:rFonts w:ascii="Cambria Math" w:hAnsi="Cambria Math" w:cs="Arial"/>
+                      <w:b/>
+                      <w:bCs/>
+                      <w:i/>
+                      <w:sz w:val="28"/>
+                      <w:szCs w:val="28"/>
+                      <w:lang w:val="es-CL"/>
+                    </w:rPr>
+                  </m:ctrlPr>
+                </m:dPr>
+                <m:e>
+                  <m:r>
+                    <m:rPr>
+                      <m:sty m:val="bi"/>
+                    </m:rPr>
+                    <w:rPr>
+                      <w:rFonts w:ascii="Cambria Math" w:hAnsi="Cambria Math" w:cs="Arial"/>
+                      <w:sz w:val="28"/>
+                      <w:szCs w:val="28"/>
+                      <w:lang w:val="es-CL"/>
+                    </w:rPr>
+                    <m:t>1.63</m:t>
+                  </m:r>
+                </m:e>
+              </m:d>
+            </m:sub>
+          </m:sSub>
+          <m:r>
+            <m:rPr>
+              <m:sty m:val="bi"/>
+            </m:rPr>
+            <w:rPr>
+              <w:rFonts w:ascii="Cambria Math" w:hAnsi="Cambria Math" w:cs="Arial"/>
+              <w:sz w:val="28"/>
+              <w:szCs w:val="28"/>
+              <w:lang w:val="es-CL"/>
+            </w:rPr>
+            <m:t>-</m:t>
+          </m:r>
+          <m:sSub>
+            <m:sSubPr>
+              <m:ctrlPr>
+                <w:rPr>
+                  <w:rFonts w:ascii="Cambria Math" w:hAnsi="Cambria Math" w:cs="Arial"/>
+                  <w:b/>
+                  <w:bCs/>
+                  <w:i/>
+                  <w:sz w:val="28"/>
+                  <w:szCs w:val="28"/>
+                  <w:lang w:val="es-CL"/>
+                </w:rPr>
+              </m:ctrlPr>
+            </m:sSubPr>
+            <m:e>
+              <m:r>
+                <m:rPr>
+                  <m:sty m:val="bi"/>
+                </m:rPr>
+                <w:rPr>
+                  <w:rFonts w:ascii="Cambria Math" w:hAnsi="Cambria Math" w:cs="Arial"/>
+                  <w:sz w:val="28"/>
+                  <w:szCs w:val="28"/>
+                  <w:lang w:val="es-CL"/>
+                </w:rPr>
+                <m:t>.0006</m:t>
+              </m:r>
+            </m:e>
+            <m:sub>
+              <m:d>
+                <m:dPr>
+                  <m:ctrlPr>
+                    <w:rPr>
+                      <w:rFonts w:ascii="Cambria Math" w:hAnsi="Cambria Math" w:cs="Arial"/>
+                      <w:b/>
+                      <w:bCs/>
+                      <w:i/>
+                      <w:sz w:val="28"/>
+                      <w:szCs w:val="28"/>
+                      <w:lang w:val="es-CL"/>
+                    </w:rPr>
+                  </m:ctrlPr>
+                </m:dPr>
+                <m:e>
+                  <m:r>
+                    <m:rPr>
+                      <m:sty m:val="bi"/>
+                    </m:rPr>
+                    <w:rPr>
+                      <w:rFonts w:ascii="Cambria Math" w:hAnsi="Cambria Math" w:cs="Arial"/>
+                      <w:sz w:val="28"/>
+                      <w:szCs w:val="28"/>
+                      <w:lang w:val="es-CL"/>
+                    </w:rPr>
+                    <m:t>.0008</m:t>
+                  </m:r>
+                </m:e>
+              </m:d>
+            </m:sub>
+          </m:sSub>
+          <m:r>
+            <m:rPr>
+              <m:sty m:val="bi"/>
+            </m:rPr>
+            <w:rPr>
+              <w:rFonts w:ascii="Cambria Math" w:hAnsi="Cambria Math" w:cs="Arial"/>
+              <w:sz w:val="28"/>
+              <w:szCs w:val="28"/>
+            </w:rPr>
+            <m:t>trend</m:t>
+          </m:r>
+          <m:r>
+            <m:rPr>
+              <m:sty m:val="bi"/>
+            </m:rPr>
+            <w:rPr>
+              <w:rFonts w:ascii="Cambria Math" w:hAnsi="Cambria Math" w:cs="Arial"/>
+              <w:sz w:val="28"/>
+              <w:szCs w:val="28"/>
+              <w:lang w:val="es-CL"/>
+            </w:rPr>
+            <m:t>+</m:t>
+          </m:r>
+          <m:sSub>
+            <m:sSubPr>
+              <m:ctrlPr>
+                <w:rPr>
+                  <w:rFonts w:ascii="Cambria Math" w:hAnsi="Cambria Math" w:cs="Arial"/>
+                  <w:b/>
+                  <w:bCs/>
+                  <w:i/>
+                  <w:sz w:val="28"/>
+                  <w:szCs w:val="28"/>
+                  <w:lang w:val="es-CL"/>
+                </w:rPr>
+              </m:ctrlPr>
+            </m:sSubPr>
+            <m:e>
+              <m:r>
+                <m:rPr>
+                  <m:sty m:val="bi"/>
+                </m:rPr>
+                <w:rPr>
+                  <w:rFonts w:ascii="Cambria Math" w:hAnsi="Cambria Math" w:cs="Arial"/>
+                  <w:sz w:val="28"/>
+                  <w:szCs w:val="28"/>
+                  <w:lang w:val="es-CL"/>
+                </w:rPr>
+                <m:t>1.37</m:t>
+              </m:r>
+            </m:e>
+            <m:sub>
+              <m:d>
+                <m:dPr>
+                  <m:ctrlPr>
+                    <w:rPr>
+                      <w:rFonts w:ascii="Cambria Math" w:hAnsi="Cambria Math" w:cs="Arial"/>
+                      <w:b/>
+                      <w:bCs/>
+                      <w:i/>
+                      <w:sz w:val="28"/>
+                      <w:szCs w:val="28"/>
+                      <w:lang w:val="es-CL"/>
+                    </w:rPr>
+                  </m:ctrlPr>
+                </m:dPr>
+                <m:e>
+                  <m:r>
+                    <m:rPr>
+                      <m:sty m:val="bi"/>
+                    </m:rPr>
+                    <w:rPr>
+                      <w:rFonts w:ascii="Cambria Math" w:hAnsi="Cambria Math" w:cs="Arial"/>
+                      <w:sz w:val="28"/>
+                      <w:szCs w:val="28"/>
+                      <w:lang w:val="es-CL"/>
+                    </w:rPr>
+                    <m:t>0.09</m:t>
+                  </m:r>
+                </m:e>
+              </m:d>
+            </m:sub>
+          </m:sSub>
+          <m:r>
+            <m:rPr>
+              <m:sty m:val="bi"/>
+            </m:rPr>
+            <w:rPr>
+              <w:rFonts w:ascii="Cambria Math" w:hAnsi="Cambria Math" w:cs="Arial"/>
+              <w:sz w:val="28"/>
+              <w:szCs w:val="28"/>
+            </w:rPr>
+            <m:t>HR</m:t>
+          </m:r>
+          <m:r>
+            <m:rPr>
+              <m:sty m:val="bi"/>
+            </m:rPr>
+            <w:rPr>
+              <w:rFonts w:ascii="Cambria Math" w:hAnsi="Cambria Math" w:cs="Arial"/>
+              <w:sz w:val="28"/>
+              <w:szCs w:val="28"/>
+              <w:lang w:val="es-CL"/>
+            </w:rPr>
+            <m:t>+</m:t>
+          </m:r>
+          <m:sSub>
+            <m:sSubPr>
+              <m:ctrlPr>
+                <w:rPr>
+                  <w:rFonts w:ascii="Cambria Math" w:hAnsi="Cambria Math" w:cs="Arial"/>
+                  <w:b/>
+                  <w:bCs/>
+                  <w:i/>
+                  <w:sz w:val="28"/>
+                  <w:szCs w:val="28"/>
+                  <w:lang w:val="es-CL"/>
+                </w:rPr>
+              </m:ctrlPr>
+            </m:sSubPr>
+            <m:e>
+              <m:r>
+                <m:rPr>
+                  <m:sty m:val="bi"/>
+                </m:rPr>
+                <w:rPr>
+                  <w:rFonts w:ascii="Cambria Math" w:hAnsi="Cambria Math" w:cs="Arial"/>
+                  <w:sz w:val="28"/>
+                  <w:szCs w:val="28"/>
+                  <w:lang w:val="es-CL"/>
+                </w:rPr>
+                <m:t>28.26</m:t>
+              </m:r>
+            </m:e>
+            <m:sub>
+              <m:d>
+                <m:dPr>
+                  <m:ctrlPr>
+                    <w:rPr>
+                      <w:rFonts w:ascii="Cambria Math" w:hAnsi="Cambria Math" w:cs="Arial"/>
+                      <w:b/>
+                      <w:bCs/>
+                      <w:i/>
+                      <w:sz w:val="28"/>
+                      <w:szCs w:val="28"/>
+                      <w:lang w:val="es-CL"/>
+                    </w:rPr>
+                  </m:ctrlPr>
+                </m:dPr>
+                <m:e>
+                  <m:r>
+                    <m:rPr>
+                      <m:sty m:val="bi"/>
+                    </m:rPr>
+                    <w:rPr>
+                      <w:rFonts w:ascii="Cambria Math" w:hAnsi="Cambria Math" w:cs="Arial"/>
+                      <w:sz w:val="28"/>
+                      <w:szCs w:val="28"/>
+                      <w:lang w:val="es-CL"/>
+                    </w:rPr>
+                    <m:t>0.93</m:t>
+                  </m:r>
+                </m:e>
+              </m:d>
+            </m:sub>
+          </m:sSub>
+          <m:r>
+            <m:rPr>
+              <m:sty m:val="bi"/>
+            </m:rPr>
+            <w:rPr>
+              <w:rFonts w:ascii="Cambria Math" w:hAnsi="Cambria Math" w:cs="Arial"/>
+              <w:sz w:val="28"/>
+              <w:szCs w:val="28"/>
+            </w:rPr>
+            <m:t>BA</m:t>
+          </m:r>
+        </m:oMath>
+      </m:oMathPara>
+    </w:p>
+    <w:p>
+      <w:pPr>
+        <w:rPr>
+          <w:rFonts w:ascii="Arial" w:eastAsiaTheme="minorEastAsia" w:hAnsi="Arial" w:cs="Arial"/>
+          <w:sz w:val="28"/>
+          <w:szCs w:val="28"/>
+          <w:lang w:val="es-CL"/>
         </w:rPr>
       </w:pPr>
     </w:p>
@@ -1139,6 +1881,7 @@
           <w:sz w:val="28"/>
           <w:szCs w:val="28"/>
         </w:rPr>
+        <w:lastRenderedPageBreak/>
         <w:drawing>
           <wp:inline distT="0" distB="0" distL="0" distR="0" wp14:anchorId="42B96F68" wp14:editId="59623EC3">
             <wp:extent cx="4000500" cy="2788622"/>
@@ -1198,7 +1941,6 @@
           <w:sz w:val="28"/>
           <w:szCs w:val="28"/>
         </w:rPr>
-        <w:lastRenderedPageBreak/>
         <w:drawing>
           <wp:inline distT="0" distB="0" distL="0" distR="0" wp14:anchorId="23D992DF" wp14:editId="1235ED4D">
             <wp:extent cx="3593729" cy="2505075"/>
@@ -1258,6 +2000,7 @@
           <w:sz w:val="28"/>
           <w:szCs w:val="28"/>
         </w:rPr>
+        <w:lastRenderedPageBreak/>
         <w:drawing>
           <wp:inline distT="0" distB="0" distL="0" distR="0" wp14:anchorId="607C9CF5" wp14:editId="6345E1B1">
             <wp:extent cx="3962667" cy="2762250"/>
@@ -1317,7 +2060,6 @@
           <w:sz w:val="28"/>
           <w:szCs w:val="28"/>
         </w:rPr>
-        <w:lastRenderedPageBreak/>
         <w:drawing>
           <wp:inline distT="0" distB="0" distL="0" distR="0" wp14:anchorId="7DA2961A" wp14:editId="17694AB6">
             <wp:extent cx="4114800" cy="2868297"/>
@@ -1377,6 +2119,7 @@
           <w:sz w:val="28"/>
           <w:szCs w:val="28"/>
         </w:rPr>
+        <w:lastRenderedPageBreak/>
         <w:drawing>
           <wp:inline distT="0" distB="0" distL="0" distR="0" wp14:anchorId="163D3DC7" wp14:editId="6B7A5CEC">
             <wp:extent cx="4371975" cy="3047566"/>
@@ -1436,7 +2179,6 @@
           <w:sz w:val="28"/>
           <w:szCs w:val="28"/>
         </w:rPr>
-        <w:lastRenderedPageBreak/>
         <w:drawing>
           <wp:inline distT="0" distB="0" distL="0" distR="0" wp14:anchorId="1696E4C6" wp14:editId="787D6900">
             <wp:extent cx="5143500" cy="3585371"/>
@@ -1506,6 +2248,7 @@
           <w:sz w:val="28"/>
           <w:szCs w:val="28"/>
         </w:rPr>
+        <w:lastRenderedPageBreak/>
         <w:drawing>
           <wp:inline distT="0" distB="0" distL="0" distR="0" wp14:anchorId="76CB5589" wp14:editId="3496B712">
             <wp:extent cx="5467350" cy="3811117"/>
@@ -1565,7 +2308,6 @@
           <w:sz w:val="28"/>
           <w:szCs w:val="28"/>
         </w:rPr>
-        <w:lastRenderedPageBreak/>
         <w:drawing>
           <wp:inline distT="0" distB="0" distL="0" distR="0" wp14:anchorId="515DA48C" wp14:editId="77935496">
             <wp:extent cx="5848350" cy="4076700"/>
@@ -1746,30 +2488,28 @@
             </m:r>
           </m:e>
           <m:sub>
-            <m:r>
-              <w:rPr>
-                <w:rFonts w:ascii="Cambria Math" w:hAnsi="Cambria Math" w:cs="Arial"/>
-                <w:sz w:val="36"/>
-                <w:szCs w:val="36"/>
-              </w:rPr>
-              <m:t>(0.</m:t>
-            </m:r>
-            <m:r>
-              <w:rPr>
-                <w:rFonts w:ascii="Cambria Math" w:hAnsi="Cambria Math" w:cs="Arial"/>
-                <w:sz w:val="36"/>
-                <w:szCs w:val="36"/>
-              </w:rPr>
-              <m:t>0589</m:t>
-            </m:r>
-            <m:r>
-              <w:rPr>
-                <w:rFonts w:ascii="Cambria Math" w:hAnsi="Cambria Math" w:cs="Arial"/>
-                <w:sz w:val="36"/>
-                <w:szCs w:val="36"/>
-              </w:rPr>
-              <m:t>)</m:t>
-            </m:r>
+            <m:d>
+              <m:dPr>
+                <m:ctrlPr>
+                  <w:rPr>
+                    <w:rFonts w:ascii="Cambria Math" w:hAnsi="Cambria Math" w:cs="Arial"/>
+                    <w:i/>
+                    <w:sz w:val="36"/>
+                    <w:szCs w:val="36"/>
+                  </w:rPr>
+                </m:ctrlPr>
+              </m:dPr>
+              <m:e>
+                <m:r>
+                  <w:rPr>
+                    <w:rFonts w:ascii="Cambria Math" w:hAnsi="Cambria Math" w:cs="Arial"/>
+                    <w:sz w:val="36"/>
+                    <w:szCs w:val="36"/>
+                  </w:rPr>
+                  <m:t>0.0589</m:t>
+                </m:r>
+              </m:e>
+            </m:d>
           </m:sub>
         </m:sSub>
         <m:sSub>
@@ -1790,7 +2530,7 @@
                 <w:sz w:val="36"/>
                 <w:szCs w:val="36"/>
               </w:rPr>
-              <m:t>ERA</m:t>
+              <m:t>trend</m:t>
             </m:r>
           </m:e>
           <m:sub>
@@ -1800,7 +2540,7 @@
                 <w:sz w:val="36"/>
                 <w:szCs w:val="36"/>
               </w:rPr>
-              <m:t>t-1</m:t>
+              <m:t>t</m:t>
             </m:r>
           </m:sub>
         </m:sSub>
@@ -1870,15 +2610,7 @@
                 <w:sz w:val="36"/>
                 <w:szCs w:val="36"/>
               </w:rPr>
-              <m:t>0.</m:t>
-            </m:r>
-            <m:r>
-              <w:rPr>
-                <w:rFonts w:ascii="Cambria Math" w:hAnsi="Cambria Math" w:cs="Arial"/>
-                <w:sz w:val="36"/>
-                <w:szCs w:val="36"/>
-              </w:rPr>
-              <m:t>9795</m:t>
+              <m:t>0.9795</m:t>
             </m:r>
           </m:e>
           <m:sub>
@@ -1900,15 +2632,7 @@
                     <w:sz w:val="36"/>
                     <w:szCs w:val="36"/>
                   </w:rPr>
-                  <m:t>0.</m:t>
-                </m:r>
-                <m:r>
-                  <w:rPr>
-                    <w:rFonts w:ascii="Cambria Math" w:hAnsi="Cambria Math" w:cs="Arial"/>
-                    <w:sz w:val="36"/>
-                    <w:szCs w:val="36"/>
-                  </w:rPr>
-                  <m:t>0239</m:t>
+                  <m:t>0.0239</m:t>
                 </m:r>
               </m:e>
             </m:d>
@@ -2045,15 +2769,7 @@
             <w:sz w:val="36"/>
             <w:szCs w:val="36"/>
           </w:rPr>
-          <m:t>=0.1</m:t>
-        </m:r>
-        <m:r>
-          <w:rPr>
-            <w:rFonts w:ascii="Cambria Math" w:eastAsiaTheme="minorEastAsia" w:hAnsi="Cambria Math" w:cs="Arial"/>
-            <w:sz w:val="36"/>
-            <w:szCs w:val="36"/>
-          </w:rPr>
-          <m:t>099</m:t>
+          <m:t>=0.1099</m:t>
         </m:r>
       </m:oMath>
     </w:p>
@@ -2703,7 +3419,7 @@
 </file>
 
 <file path=word/styles.xml><?xml version="1.0" encoding="utf-8"?>
-<w:styles xmlns:mc="http://schemas.openxmlformats.org/markup-compatibility/2006" xmlns:r="http://schemas.openxmlformats.org/officeDocument/2006/relationships" xmlns:w="http://schemas.openxmlformats.org/wordprocessingml/2006/main" xmlns:w14="http://schemas.microsoft.com/office/word/2010/wordml" xmlns:w15="http://schemas.microsoft.com/office/word/2012/wordml" xmlns:w16cex="http://schemas.microsoft.com/office/word/2018/wordml/cex" xmlns:w16cid="http://schemas.microsoft.com/office/word/2016/wordml/cid" xmlns:w16="http://schemas.microsoft.com/office/word/2018/wordml" xmlns:w16sdtdh="http://schemas.microsoft.com/office/word/2020/wordml/sdtdatahash" xmlns:w16se="http://schemas.microsoft.com/office/word/2015/wordml/symex" mc:Ignorable="w14 w15 w16se w16cid w16 w16cex w16sdtdh">
+<w:styles xmlns:mc="http://schemas.openxmlformats.org/markup-compatibility/2006" xmlns:r="http://schemas.openxmlformats.org/officeDocument/2006/relationships" xmlns:w="http://schemas.openxmlformats.org/wordprocessingml/2006/main" xmlns:w14="http://schemas.microsoft.com/office/word/2010/wordml" xmlns:w15="http://schemas.microsoft.com/office/word/2012/wordml" xmlns:w16cex="http://schemas.microsoft.com/office/word/2018/wordml/cex" xmlns:w16cid="http://schemas.microsoft.com/office/word/2016/wordml/cid" xmlns:w16="http://schemas.microsoft.com/office/word/2018/wordml" xmlns:w16se="http://schemas.microsoft.com/office/word/2015/wordml/symex" mc:Ignorable="w14 w15 w16se w16cid w16 w16cex">
   <w:docDefaults>
     <w:rPrDefault>
       <w:rPr>

</xml_diff>